<commit_message>
group_protocol files has been optimized
</commit_message>
<xml_diff>
--- a/bnp/group_protocol.docx
+++ b/bnp/group_protocol.docx
@@ -2384,7 +2384,7 @@
       <w:footerReference w:type="default" r:id="rId2"/>
       <w:type w:val="nextPage"/>
       <w:pgSz w:w="12240" w:h="15840"/>
-      <w:pgMar w:left="1134" w:right="1134" w:header="0" w:top="1134" w:footer="1134" w:bottom="1693" w:gutter="0"/>
+      <w:pgMar w:left="1134" w:right="1134" w:header="0" w:top="1134" w:footer="1134" w:bottom="1714" w:gutter="0"/>
       <w:pgNumType w:fmt="decimal"/>
       <w:formProt w:val="false"/>
       <w:textDirection w:val="lrTb"/>
@@ -2399,10 +2399,14 @@
     <w:pPr>
       <w:pStyle w:val="Footer"/>
       <w:jc w:val="right"/>
-      <w:rPr/>
+      <w:rPr>
+        <w:rFonts w:ascii="Nimbus Sans L" w:hAnsi="Nimbus Sans L"/>
+      </w:rPr>
     </w:pPr>
     <w:r>
-      <w:rPr/>
+      <w:rPr>
+        <w:rFonts w:ascii="Nimbus Sans L" w:hAnsi="Nimbus Sans L"/>
+      </w:rPr>
       <w:fldChar w:fldCharType="begin"/>
     </w:r>
     <w:r>

</xml_diff>

<commit_message>
group_protocol has been optimized
</commit_message>
<xml_diff>
--- a/bnp/group_protocol.docx
+++ b/bnp/group_protocol.docx
@@ -2053,8 +2053,50 @@
         <w:tab/>
         <w:tab/>
         <w:tab/>
-        <w:t xml:space="preserve"> </w:t>
-      </w:r>
+      </w:r>
+    </w:p>
+    <w:p>
+      <w:pPr>
+        <w:pStyle w:val="Normal"/>
+        <w:rPr>
+          <w:rFonts w:ascii="Nimbus Sans L" w:hAnsi="Nimbus Sans L"/>
+          <w:sz w:val="24"/>
+          <w:szCs w:val="24"/>
+          <w:u w:val="single"/>
+        </w:rPr>
+      </w:pPr>
+      <w:r>
+        <w:rPr>
+          <w:rFonts w:ascii="Nimbus Sans L" w:hAnsi="Nimbus Sans L"/>
+          <w:sz w:val="24"/>
+          <w:szCs w:val="24"/>
+          <w:u w:val="single"/>
+        </w:rPr>
+        <w:tab/>
+        <w:tab/>
+        <w:tab/>
+        <w:tab/>
+        <w:tab/>
+        <w:tab/>
+        <w:tab/>
+        <w:tab/>
+        <w:tab/>
+        <w:tab/>
+        <w:tab/>
+        <w:tab/>
+        <w:tab/>
+        <w:tab/>
+      </w:r>
+    </w:p>
+    <w:p>
+      <w:pPr>
+        <w:pStyle w:val="Normal"/>
+        <w:rPr>
+          <w:rFonts w:ascii="Nimbus Sans L" w:hAnsi="Nimbus Sans L"/>
+          <w:sz w:val="24"/>
+          <w:szCs w:val="24"/>
+        </w:rPr>
+      </w:pPr>
       <w:r>
         <w:rPr>
           <w:rFonts w:ascii="Nimbus Sans L" w:hAnsi="Nimbus Sans L"/>
@@ -2384,7 +2426,7 @@
       <w:footerReference w:type="default" r:id="rId2"/>
       <w:type w:val="nextPage"/>
       <w:pgSz w:w="12240" w:h="15840"/>
-      <w:pgMar w:left="1134" w:right="1134" w:header="0" w:top="1134" w:footer="1134" w:bottom="1714" w:gutter="0"/>
+      <w:pgMar w:left="1134" w:right="1134" w:header="0" w:top="1134" w:footer="950" w:bottom="1530" w:gutter="0"/>
       <w:pgNumType w:fmt="decimal"/>
       <w:formProt w:val="false"/>
       <w:textDirection w:val="lrTb"/>

</xml_diff>